<commit_message>
created self-signed certificate for https, not tested yet
</commit_message>
<xml_diff>
--- a/additional notes.docx
+++ b/additional notes.docx
@@ -523,22 +523,1472 @@
       </w:r>
     </w:p>
     <w:p/>
+    <w:p>
+      <w:pPr>
+        <w:pStyle w:val="ListParagraph"/>
+        <w:numPr>
+          <w:ilvl w:val="0"/>
+          <w:numId w:val="1"/>
+        </w:numPr>
+        <w:rPr>
+          <w:b/>
+          <w:bCs/>
+          <w:u w:val="single"/>
+        </w:rPr>
+      </w:pPr>
+      <w:r>
+        <w:rPr>
+          <w:b/>
+          <w:bCs/>
+          <w:u w:val="single"/>
+        </w:rPr>
+        <w:t>To generate self-signed certificates</w:t>
+      </w:r>
+    </w:p>
+    <w:p>
+      <w:pPr>
+        <w:ind w:firstLine="360"/>
+      </w:pPr>
+      <w:proofErr w:type="spellStart"/>
+      <w:r>
+        <w:t>openssl</w:t>
+      </w:r>
+      <w:proofErr w:type="spellEnd"/>
+      <w:r>
+        <w:t xml:space="preserve"> </w:t>
+      </w:r>
+      <w:proofErr w:type="spellStart"/>
+      <w:r>
+        <w:t>req</w:t>
+      </w:r>
+      <w:proofErr w:type="spellEnd"/>
+      <w:r>
+        <w:t xml:space="preserve"> -x509 -</w:t>
+      </w:r>
+      <w:proofErr w:type="spellStart"/>
+      <w:r>
+        <w:t>newkey</w:t>
+      </w:r>
+      <w:proofErr w:type="spellEnd"/>
+      <w:r>
+        <w:t xml:space="preserve"> rsa:4096 -</w:t>
+      </w:r>
+      <w:proofErr w:type="spellStart"/>
+      <w:r>
+        <w:t>keyout</w:t>
+      </w:r>
+      <w:proofErr w:type="spellEnd"/>
+      <w:r>
+        <w:t xml:space="preserve"> </w:t>
+      </w:r>
+      <w:proofErr w:type="spellStart"/>
+      <w:r>
+        <w:t>key.cert</w:t>
+      </w:r>
+      <w:proofErr w:type="spellEnd"/>
+      <w:r>
+        <w:t xml:space="preserve"> -out cert.crt -days 365</w:t>
+      </w:r>
+    </w:p>
+    <w:p>
+      <w:pPr>
+        <w:ind w:firstLine="360"/>
+      </w:pPr>
+      <w:proofErr w:type="spellStart"/>
+      <w:r>
+        <w:t>openssl</w:t>
+      </w:r>
+      <w:proofErr w:type="spellEnd"/>
+      <w:r>
+        <w:t xml:space="preserve"> </w:t>
+      </w:r>
+      <w:proofErr w:type="spellStart"/>
+      <w:r>
+        <w:t>req</w:t>
+      </w:r>
+      <w:proofErr w:type="spellEnd"/>
+      <w:r>
+        <w:t xml:space="preserve"> -x509 -</w:t>
+      </w:r>
+      <w:proofErr w:type="spellStart"/>
+      <w:r>
+        <w:t>newkey</w:t>
+      </w:r>
+      <w:proofErr w:type="spellEnd"/>
+      <w:r>
+        <w:t xml:space="preserve"> rsa:4096 -</w:t>
+      </w:r>
+      <w:proofErr w:type="spellStart"/>
+      <w:r>
+        <w:t>keyout</w:t>
+      </w:r>
+      <w:proofErr w:type="spellEnd"/>
+      <w:r>
+        <w:t xml:space="preserve"> </w:t>
+      </w:r>
+      <w:proofErr w:type="spellStart"/>
+      <w:r>
+        <w:t>key.cert</w:t>
+      </w:r>
+      <w:proofErr w:type="spellEnd"/>
+      <w:r>
+        <w:t xml:space="preserve"> -out cert.crt -days 365 -subj "/CN=localhost"</w:t>
+      </w:r>
+    </w:p>
     <w:p/>
     <w:p>
-      <w:r>
-        <w:t xml:space="preserve">python manage.py </w:t>
-      </w:r>
-      <w:proofErr w:type="spellStart"/>
-      <w:r>
-        <w:t>runserver_plus</w:t>
-      </w:r>
-      <w:proofErr w:type="spellEnd"/>
-      <w:r>
-        <w:t xml:space="preserve"> --cert-file cert.crt</w:t>
+      <w:pPr>
+        <w:pStyle w:val="ListParagraph"/>
+        <w:numPr>
+          <w:ilvl w:val="0"/>
+          <w:numId w:val="1"/>
+        </w:numPr>
+        <w:rPr>
+          <w:b/>
+          <w:bCs/>
+          <w:u w:val="single"/>
+        </w:rPr>
+      </w:pPr>
+      <w:r>
+        <w:rPr>
+          <w:b/>
+          <w:bCs/>
+          <w:u w:val="single"/>
+        </w:rPr>
+        <w:t>Import certificate to browsers</w:t>
       </w:r>
     </w:p>
     <w:p/>
     <w:p/>
+    <w:p>
+      <w:pPr>
+        <w:pStyle w:val="ListParagraph"/>
+        <w:numPr>
+          <w:ilvl w:val="0"/>
+          <w:numId w:val="1"/>
+        </w:numPr>
+        <w:rPr>
+          <w:b/>
+          <w:bCs/>
+          <w:u w:val="single"/>
+        </w:rPr>
+      </w:pPr>
+      <w:r>
+        <w:rPr>
+          <w:b/>
+          <w:bCs/>
+          <w:u w:val="single"/>
+        </w:rPr>
+        <w:t>Run development server for https</w:t>
+      </w:r>
+    </w:p>
+    <w:p>
+      <w:r>
+        <w:t xml:space="preserve">python manage.py </w:t>
+      </w:r>
+      <w:proofErr w:type="spellStart"/>
+      <w:r>
+        <w:t>runserver_plus</w:t>
+      </w:r>
+      <w:proofErr w:type="spellEnd"/>
+      <w:r>
+        <w:t xml:space="preserve"> --cert-file cert.crt</w:t>
+      </w:r>
+    </w:p>
+    <w:p>
+      <w:r>
+        <w:t xml:space="preserve">python manage.py </w:t>
+      </w:r>
+      <w:proofErr w:type="spellStart"/>
+      <w:r>
+        <w:t>runserver_plus</w:t>
+      </w:r>
+      <w:proofErr w:type="spellEnd"/>
+      <w:r>
+        <w:t xml:space="preserve"> --cert-file cert.crt --key-file </w:t>
+      </w:r>
+      <w:proofErr w:type="spellStart"/>
+      <w:r>
+        <w:t>key.cert</w:t>
+      </w:r>
+      <w:proofErr w:type="spellEnd"/>
+    </w:p>
+    <w:p/>
+    <w:p/>
+    <w:p>
+      <w:r>
+        <w:t>to generate self-signed certificate:</w:t>
+      </w:r>
+    </w:p>
+    <w:p>
+      <w:proofErr w:type="spellStart"/>
+      <w:r>
+        <w:t>openssl</w:t>
+      </w:r>
+      <w:proofErr w:type="spellEnd"/>
+      <w:r>
+        <w:t xml:space="preserve"> </w:t>
+      </w:r>
+      <w:proofErr w:type="spellStart"/>
+      <w:r>
+        <w:t>req</w:t>
+      </w:r>
+      <w:proofErr w:type="spellEnd"/>
+      <w:r>
+        <w:t xml:space="preserve"> -x509 -</w:t>
+      </w:r>
+      <w:proofErr w:type="spellStart"/>
+      <w:r>
+        <w:t>newkey</w:t>
+      </w:r>
+      <w:proofErr w:type="spellEnd"/>
+      <w:r>
+        <w:t xml:space="preserve"> rsa:4096 -</w:t>
+      </w:r>
+      <w:proofErr w:type="spellStart"/>
+      <w:r>
+        <w:t>keyout</w:t>
+      </w:r>
+      <w:proofErr w:type="spellEnd"/>
+      <w:r>
+        <w:t xml:space="preserve"> </w:t>
+      </w:r>
+      <w:proofErr w:type="spellStart"/>
+      <w:r>
+        <w:t>key.pem</w:t>
+      </w:r>
+      <w:proofErr w:type="spellEnd"/>
+      <w:r>
+        <w:t xml:space="preserve"> -out </w:t>
+      </w:r>
+      <w:proofErr w:type="spellStart"/>
+      <w:r>
+        <w:t>cert.pem</w:t>
+      </w:r>
+      <w:proofErr w:type="spellEnd"/>
+      <w:r>
+        <w:t xml:space="preserve"> -days 365</w:t>
+      </w:r>
+    </w:p>
+    <w:p/>
+    <w:p>
+      <w:r>
+        <w:t>To verify the SHA:</w:t>
+      </w:r>
+    </w:p>
+    <w:p>
+      <w:r>
+        <w:t>Get-</w:t>
+      </w:r>
+      <w:proofErr w:type="spellStart"/>
+      <w:r>
+        <w:t>FileHash</w:t>
+      </w:r>
+      <w:proofErr w:type="spellEnd"/>
+      <w:r>
+        <w:t xml:space="preserve"> </w:t>
+      </w:r>
+      <w:proofErr w:type="spellStart"/>
+      <w:r>
+        <w:t>cert.pem</w:t>
+      </w:r>
+      <w:proofErr w:type="spellEnd"/>
+      <w:r>
+        <w:t xml:space="preserve"> -Algorithm SHA1</w:t>
+      </w:r>
+    </w:p>
+    <w:p>
+      <w:pPr>
+        <w:spacing w:after="0" w:line="240" w:lineRule="auto"/>
+        <w:rPr>
+          <w:rFonts w:ascii="Segoe UI" w:eastAsia="Times New Roman" w:hAnsi="Segoe UI" w:cs="Segoe UI"/>
+          <w:color w:val="0F0F0F"/>
+          <w:kern w:val="0"/>
+          <w:sz w:val="24"/>
+          <w:szCs w:val="24"/>
+          <w:lang w:eastAsia="en-SG"/>
+          <w14:ligatures w14:val="none"/>
+        </w:rPr>
+      </w:pPr>
+      <w:r>
+        <w:rPr>
+          <w:rFonts w:ascii="Segoe UI" w:eastAsia="Times New Roman" w:hAnsi="Segoe UI" w:cs="Segoe UI"/>
+          <w:noProof/>
+          <w:color w:val="0F0F0F"/>
+          <w:kern w:val="0"/>
+          <w:sz w:val="24"/>
+          <w:szCs w:val="24"/>
+          <w:lang w:eastAsia="en-SG"/>
+          <w14:ligatures w14:val="none"/>
+        </w:rPr>
+        <w:drawing>
+          <wp:inline distT="0" distB="0" distL="0" distR="0" wp14:anchorId="154B12A9" wp14:editId="3CA6EB55">
+            <wp:extent cx="226060" cy="226060"/>
+            <wp:effectExtent l="0" t="0" r="2540" b="2540"/>
+            <wp:docPr id="1113271440" name="Picture 1" descr="User"/>
+            <wp:cNvGraphicFramePr>
+              <a:graphicFrameLocks xmlns:a="http://schemas.openxmlformats.org/drawingml/2006/main" noChangeAspect="1"/>
+            </wp:cNvGraphicFramePr>
+            <a:graphic xmlns:a="http://schemas.openxmlformats.org/drawingml/2006/main">
+              <a:graphicData uri="http://schemas.openxmlformats.org/drawingml/2006/picture">
+                <pic:pic xmlns:pic="http://schemas.openxmlformats.org/drawingml/2006/picture">
+                  <pic:nvPicPr>
+                    <pic:cNvPr id="0" name="Picture 1" descr="User"/>
+                    <pic:cNvPicPr>
+                      <a:picLocks noChangeAspect="1" noChangeArrowheads="1"/>
+                    </pic:cNvPicPr>
+                  </pic:nvPicPr>
+                  <pic:blipFill>
+                    <a:blip r:embed="rId5" cstate="print">
+                      <a:extLst>
+                        <a:ext uri="{28A0092B-C50C-407E-A947-70E740481C1C}">
+                          <a14:useLocalDpi xmlns:a14="http://schemas.microsoft.com/office/drawing/2010/main" val="0"/>
+                        </a:ext>
+                      </a:extLst>
+                    </a:blip>
+                    <a:srcRect/>
+                    <a:stretch>
+                      <a:fillRect/>
+                    </a:stretch>
+                  </pic:blipFill>
+                  <pic:spPr bwMode="auto">
+                    <a:xfrm>
+                      <a:off x="0" y="0"/>
+                      <a:ext cx="226060" cy="226060"/>
+                    </a:xfrm>
+                    <a:prstGeom prst="rect">
+                      <a:avLst/>
+                    </a:prstGeom>
+                    <a:noFill/>
+                    <a:ln>
+                      <a:noFill/>
+                    </a:ln>
+                  </pic:spPr>
+                </pic:pic>
+              </a:graphicData>
+            </a:graphic>
+          </wp:inline>
+        </w:drawing>
+      </w:r>
+    </w:p>
+    <w:p>
+      <w:pPr>
+        <w:spacing w:after="0" w:line="240" w:lineRule="auto"/>
+        <w:rPr>
+          <w:rFonts w:ascii="Segoe UI" w:eastAsia="Times New Roman" w:hAnsi="Segoe UI" w:cs="Segoe UI"/>
+          <w:b/>
+          <w:bCs/>
+          <w:color w:val="0F0F0F"/>
+          <w:kern w:val="0"/>
+          <w:sz w:val="24"/>
+          <w:szCs w:val="24"/>
+          <w:lang w:eastAsia="en-SG"/>
+          <w14:ligatures w14:val="none"/>
+        </w:rPr>
+      </w:pPr>
+      <w:r>
+        <w:rPr>
+          <w:rFonts w:ascii="Segoe UI" w:eastAsia="Times New Roman" w:hAnsi="Segoe UI" w:cs="Segoe UI"/>
+          <w:b/>
+          <w:bCs/>
+          <w:color w:val="0F0F0F"/>
+          <w:kern w:val="0"/>
+          <w:sz w:val="24"/>
+          <w:szCs w:val="24"/>
+          <w:lang w:eastAsia="en-SG"/>
+          <w14:ligatures w14:val="none"/>
+        </w:rPr>
+        <w:t>You</w:t>
+      </w:r>
+    </w:p>
+    <w:p>
+      <w:pPr>
+        <w:spacing w:after="0" w:line="240" w:lineRule="auto"/>
+        <w:rPr>
+          <w:rFonts w:ascii="Segoe UI" w:eastAsia="Times New Roman" w:hAnsi="Segoe UI" w:cs="Segoe UI"/>
+          <w:color w:val="0F0F0F"/>
+          <w:kern w:val="0"/>
+          <w:sz w:val="24"/>
+          <w:szCs w:val="24"/>
+          <w:lang w:eastAsia="en-SG"/>
+          <w14:ligatures w14:val="none"/>
+        </w:rPr>
+      </w:pPr>
+      <w:r>
+        <w:rPr>
+          <w:rFonts w:ascii="Segoe UI" w:eastAsia="Times New Roman" w:hAnsi="Segoe UI" w:cs="Segoe UI"/>
+          <w:color w:val="0F0F0F"/>
+          <w:kern w:val="0"/>
+          <w:sz w:val="24"/>
+          <w:szCs w:val="24"/>
+          <w:lang w:eastAsia="en-SG"/>
+          <w14:ligatures w14:val="none"/>
+        </w:rPr>
+        <w:t>PS C:\Users\alvin\desktop\_repos\socialwebsite\bookmarks&gt; Get-</w:t>
+      </w:r>
+      <w:proofErr w:type="spellStart"/>
+      <w:r>
+        <w:rPr>
+          <w:rFonts w:ascii="Segoe UI" w:eastAsia="Times New Roman" w:hAnsi="Segoe UI" w:cs="Segoe UI"/>
+          <w:color w:val="0F0F0F"/>
+          <w:kern w:val="0"/>
+          <w:sz w:val="24"/>
+          <w:szCs w:val="24"/>
+          <w:lang w:eastAsia="en-SG"/>
+          <w14:ligatures w14:val="none"/>
+        </w:rPr>
+        <w:t>FileHash</w:t>
+      </w:r>
+      <w:proofErr w:type="spellEnd"/>
+      <w:r>
+        <w:rPr>
+          <w:rFonts w:ascii="Segoe UI" w:eastAsia="Times New Roman" w:hAnsi="Segoe UI" w:cs="Segoe UI"/>
+          <w:color w:val="0F0F0F"/>
+          <w:kern w:val="0"/>
+          <w:sz w:val="24"/>
+          <w:szCs w:val="24"/>
+          <w:lang w:eastAsia="en-SG"/>
+          <w14:ligatures w14:val="none"/>
+        </w:rPr>
+        <w:t xml:space="preserve"> </w:t>
+      </w:r>
+      <w:proofErr w:type="spellStart"/>
+      <w:r>
+        <w:rPr>
+          <w:rFonts w:ascii="Segoe UI" w:eastAsia="Times New Roman" w:hAnsi="Segoe UI" w:cs="Segoe UI"/>
+          <w:color w:val="0F0F0F"/>
+          <w:kern w:val="0"/>
+          <w:sz w:val="24"/>
+          <w:szCs w:val="24"/>
+          <w:lang w:eastAsia="en-SG"/>
+          <w14:ligatures w14:val="none"/>
+        </w:rPr>
+        <w:t>cert.pem</w:t>
+      </w:r>
+      <w:proofErr w:type="spellEnd"/>
+      <w:r>
+        <w:rPr>
+          <w:rFonts w:ascii="Segoe UI" w:eastAsia="Times New Roman" w:hAnsi="Segoe UI" w:cs="Segoe UI"/>
+          <w:color w:val="0F0F0F"/>
+          <w:kern w:val="0"/>
+          <w:sz w:val="24"/>
+          <w:szCs w:val="24"/>
+          <w:lang w:eastAsia="en-SG"/>
+          <w14:ligatures w14:val="none"/>
+        </w:rPr>
+        <w:t xml:space="preserve"> -Algorithm SHA1 &gt;&gt; Algorithm Hash Path --------- ---- ---- SHA1 02A89AB5EF5F3EDD723C5B0125180AC40C87FE8C </w:t>
+      </w:r>
+    </w:p>
+    <w:p/>
+    <w:p/>
+    <w:p>
+      <w:r>
+        <w:t># Step 1: Generate CA key and certificate</w:t>
+      </w:r>
+    </w:p>
+    <w:p>
+      <w:proofErr w:type="spellStart"/>
+      <w:r>
+        <w:t>openssl</w:t>
+      </w:r>
+      <w:proofErr w:type="spellEnd"/>
+      <w:r>
+        <w:t xml:space="preserve"> </w:t>
+      </w:r>
+      <w:proofErr w:type="spellStart"/>
+      <w:r>
+        <w:t>genrsa</w:t>
+      </w:r>
+      <w:proofErr w:type="spellEnd"/>
+      <w:r>
+        <w:t xml:space="preserve"> -aes256 -out ca-</w:t>
+      </w:r>
+      <w:proofErr w:type="spellStart"/>
+      <w:r>
+        <w:t>key.pem</w:t>
+      </w:r>
+      <w:proofErr w:type="spellEnd"/>
+      <w:r>
+        <w:t xml:space="preserve"> 4096</w:t>
+      </w:r>
+    </w:p>
+    <w:p>
+      <w:proofErr w:type="spellStart"/>
+      <w:r>
+        <w:t>openssl</w:t>
+      </w:r>
+      <w:proofErr w:type="spellEnd"/>
+      <w:r>
+        <w:t xml:space="preserve"> </w:t>
+      </w:r>
+      <w:proofErr w:type="spellStart"/>
+      <w:r>
+        <w:t>req</w:t>
+      </w:r>
+      <w:proofErr w:type="spellEnd"/>
+      <w:r>
+        <w:t xml:space="preserve"> -new -x509 -sha256 -days 3650 -key ca-</w:t>
+      </w:r>
+      <w:proofErr w:type="spellStart"/>
+      <w:r>
+        <w:t>key.pem</w:t>
+      </w:r>
+      <w:proofErr w:type="spellEnd"/>
+      <w:r>
+        <w:t xml:space="preserve"> -out </w:t>
+      </w:r>
+      <w:proofErr w:type="spellStart"/>
+      <w:r>
+        <w:t>ca.pem</w:t>
+      </w:r>
+      <w:proofErr w:type="spellEnd"/>
+    </w:p>
+    <w:p/>
+    <w:p>
+      <w:r>
+        <w:t># Step 2: Generate certificate key</w:t>
+      </w:r>
+    </w:p>
+    <w:p>
+      <w:proofErr w:type="spellStart"/>
+      <w:r>
+        <w:t>openssl</w:t>
+      </w:r>
+      <w:proofErr w:type="spellEnd"/>
+      <w:r>
+        <w:t xml:space="preserve"> </w:t>
+      </w:r>
+      <w:proofErr w:type="spellStart"/>
+      <w:r>
+        <w:t>genrsa</w:t>
+      </w:r>
+      <w:proofErr w:type="spellEnd"/>
+      <w:r>
+        <w:t xml:space="preserve"> -out cert-</w:t>
+      </w:r>
+      <w:proofErr w:type="spellStart"/>
+      <w:r>
+        <w:t>key.pem</w:t>
+      </w:r>
+      <w:proofErr w:type="spellEnd"/>
+      <w:r>
+        <w:t xml:space="preserve"> 4096</w:t>
+      </w:r>
+    </w:p>
+    <w:p/>
+    <w:p>
+      <w:r>
+        <w:t xml:space="preserve"># Step 3: Create </w:t>
+      </w:r>
+      <w:proofErr w:type="spellStart"/>
+      <w:r>
+        <w:t>extfile.cnf</w:t>
+      </w:r>
+      <w:proofErr w:type="spellEnd"/>
+      <w:r>
+        <w:t xml:space="preserve"> with </w:t>
+      </w:r>
+      <w:proofErr w:type="spellStart"/>
+      <w:r>
+        <w:t>subjectAltName</w:t>
+      </w:r>
+      <w:proofErr w:type="spellEnd"/>
+    </w:p>
+    <w:p>
+      <w:r>
+        <w:t>echo "</w:t>
+      </w:r>
+      <w:proofErr w:type="spellStart"/>
+      <w:r>
+        <w:t>subjectAltName</w:t>
+      </w:r>
+      <w:proofErr w:type="spellEnd"/>
+      <w:r>
+        <w:t xml:space="preserve">=DNS:*.account,IP:127.0.0.1" &gt; </w:t>
+      </w:r>
+      <w:proofErr w:type="spellStart"/>
+      <w:r>
+        <w:t>extfile.cnf</w:t>
+      </w:r>
+      <w:proofErr w:type="spellEnd"/>
+    </w:p>
+    <w:p/>
+    <w:p>
+      <w:r>
+        <w:t># Step 4: Generate CSR and sign the certificate</w:t>
+      </w:r>
+    </w:p>
+    <w:p>
+      <w:proofErr w:type="spellStart"/>
+      <w:r>
+        <w:t>openssl</w:t>
+      </w:r>
+      <w:proofErr w:type="spellEnd"/>
+      <w:r>
+        <w:t xml:space="preserve"> </w:t>
+      </w:r>
+      <w:proofErr w:type="spellStart"/>
+      <w:r>
+        <w:t>req</w:t>
+      </w:r>
+      <w:proofErr w:type="spellEnd"/>
+      <w:r>
+        <w:t xml:space="preserve"> -new -key cert-</w:t>
+      </w:r>
+      <w:proofErr w:type="spellStart"/>
+      <w:r>
+        <w:t>key.pem</w:t>
+      </w:r>
+      <w:proofErr w:type="spellEnd"/>
+      <w:r>
+        <w:t xml:space="preserve"> -out </w:t>
+      </w:r>
+      <w:proofErr w:type="spellStart"/>
+      <w:r>
+        <w:t>cert.csr</w:t>
+      </w:r>
+      <w:proofErr w:type="spellEnd"/>
+    </w:p>
+    <w:p>
+      <w:proofErr w:type="spellStart"/>
+      <w:r>
+        <w:t>openssl</w:t>
+      </w:r>
+      <w:proofErr w:type="spellEnd"/>
+      <w:r>
+        <w:t xml:space="preserve"> x509 -</w:t>
+      </w:r>
+      <w:proofErr w:type="spellStart"/>
+      <w:r>
+        <w:t>req</w:t>
+      </w:r>
+      <w:proofErr w:type="spellEnd"/>
+      <w:r>
+        <w:t xml:space="preserve"> -sha256 -days 3650 -in </w:t>
+      </w:r>
+      <w:proofErr w:type="spellStart"/>
+      <w:r>
+        <w:t>cert.csr</w:t>
+      </w:r>
+      <w:proofErr w:type="spellEnd"/>
+      <w:r>
+        <w:t xml:space="preserve"> -CA </w:t>
+      </w:r>
+      <w:proofErr w:type="spellStart"/>
+      <w:r>
+        <w:t>ca.pem</w:t>
+      </w:r>
+      <w:proofErr w:type="spellEnd"/>
+      <w:r>
+        <w:t xml:space="preserve"> -</w:t>
+      </w:r>
+      <w:proofErr w:type="spellStart"/>
+      <w:r>
+        <w:t>CAkey</w:t>
+      </w:r>
+      <w:proofErr w:type="spellEnd"/>
+      <w:r>
+        <w:t xml:space="preserve"> ca-</w:t>
+      </w:r>
+      <w:proofErr w:type="spellStart"/>
+      <w:r>
+        <w:t>key.pem</w:t>
+      </w:r>
+      <w:proofErr w:type="spellEnd"/>
+      <w:r>
+        <w:t xml:space="preserve"> -out </w:t>
+      </w:r>
+      <w:proofErr w:type="spellStart"/>
+      <w:r>
+        <w:t>cert.pem</w:t>
+      </w:r>
+      <w:proofErr w:type="spellEnd"/>
+      <w:r>
+        <w:t xml:space="preserve"> -</w:t>
+      </w:r>
+      <w:proofErr w:type="spellStart"/>
+      <w:r>
+        <w:t>extfile</w:t>
+      </w:r>
+      <w:proofErr w:type="spellEnd"/>
+      <w:r>
+        <w:t xml:space="preserve"> </w:t>
+      </w:r>
+      <w:proofErr w:type="spellStart"/>
+      <w:r>
+        <w:t>extfile.cnf</w:t>
+      </w:r>
+      <w:proofErr w:type="spellEnd"/>
+      <w:r>
+        <w:t xml:space="preserve"> -</w:t>
+      </w:r>
+      <w:proofErr w:type="spellStart"/>
+      <w:r>
+        <w:t>CAcreateserial</w:t>
+      </w:r>
+      <w:proofErr w:type="spellEnd"/>
+    </w:p>
+    <w:p>
+      <w:r>
+        <w:t xml:space="preserve">cat </w:t>
+      </w:r>
+      <w:proofErr w:type="spellStart"/>
+      <w:r>
+        <w:t>cert.pem</w:t>
+      </w:r>
+      <w:proofErr w:type="spellEnd"/>
+      <w:r>
+        <w:t xml:space="preserve"> &gt; </w:t>
+      </w:r>
+      <w:proofErr w:type="spellStart"/>
+      <w:r>
+        <w:t>fullchain.pem</w:t>
+      </w:r>
+      <w:proofErr w:type="spellEnd"/>
+      <w:r>
+        <w:br/>
+        <w:t xml:space="preserve">cat </w:t>
+      </w:r>
+      <w:proofErr w:type="spellStart"/>
+      <w:r>
+        <w:t>ca.pem</w:t>
+      </w:r>
+      <w:proofErr w:type="spellEnd"/>
+      <w:r>
+        <w:t xml:space="preserve"> &gt;&gt; </w:t>
+      </w:r>
+      <w:proofErr w:type="spellStart"/>
+      <w:r>
+        <w:t>fullchain.pem</w:t>
+      </w:r>
+      <w:proofErr w:type="spellEnd"/>
+    </w:p>
+    <w:p/>
+    <w:p>
+      <w:r>
+        <w:t xml:space="preserve">PS C:\Users\alvin\desktop\_repos\socialwebsite\bookmarks&gt; </w:t>
+      </w:r>
+      <w:proofErr w:type="spellStart"/>
+      <w:r>
+        <w:t>openssl</w:t>
+      </w:r>
+      <w:proofErr w:type="spellEnd"/>
+      <w:r>
+        <w:t xml:space="preserve"> x509 -in </w:t>
+      </w:r>
+      <w:proofErr w:type="spellStart"/>
+      <w:r>
+        <w:t>ca.pem</w:t>
+      </w:r>
+      <w:proofErr w:type="spellEnd"/>
+      <w:r>
+        <w:t xml:space="preserve"> -text</w:t>
+      </w:r>
+    </w:p>
+    <w:p>
+      <w:r>
+        <w:t>Certificate:</w:t>
+      </w:r>
+    </w:p>
+    <w:p>
+      <w:r>
+        <w:t xml:space="preserve">    Data:</w:t>
+      </w:r>
+    </w:p>
+    <w:p>
+      <w:r>
+        <w:t xml:space="preserve">        Version: 3 (0x2)</w:t>
+      </w:r>
+    </w:p>
+    <w:p>
+      <w:r>
+        <w:t xml:space="preserve">        Serial Number:</w:t>
+      </w:r>
+    </w:p>
+    <w:p>
+      <w:r>
+        <w:t xml:space="preserve">            67:a5:bb:85:53:9f:e4:cf:3a:f7:ca:c4:36:2d:36:3e:25:9d:85:5c</w:t>
+      </w:r>
+    </w:p>
+    <w:p>
+      <w:r>
+        <w:t xml:space="preserve">        Signature Algorithm: sha256WithRSAEncryption</w:t>
+      </w:r>
+    </w:p>
+    <w:p>
+      <w:r>
+        <w:t xml:space="preserve">        Issuer: C = SG, ST = Some-State, O = GreenBikeSG, CN = mysite.com, </w:t>
+      </w:r>
+      <w:proofErr w:type="spellStart"/>
+      <w:r>
+        <w:t>emailAddress</w:t>
+      </w:r>
+      <w:proofErr w:type="spellEnd"/>
+      <w:r>
+        <w:t xml:space="preserve"> = alvinwong7896@gmail.com    </w:t>
+      </w:r>
+    </w:p>
+    <w:p>
+      <w:r>
+        <w:t xml:space="preserve">        Validity</w:t>
+      </w:r>
+    </w:p>
+    <w:p>
+      <w:r>
+        <w:t xml:space="preserve">            Not Before: Jan 13 04:30:15 2024 GMT</w:t>
+      </w:r>
+    </w:p>
+    <w:p>
+      <w:r>
+        <w:t xml:space="preserve">            Not After : Jan 10 04:30:15 2034 GMT</w:t>
+      </w:r>
+    </w:p>
+    <w:p>
+      <w:r>
+        <w:t xml:space="preserve">        Subject: C = SG, ST = Some-State, O = GreenBikeSG, CN = mysite.com, </w:t>
+      </w:r>
+      <w:proofErr w:type="spellStart"/>
+      <w:r>
+        <w:t>emailAddress</w:t>
+      </w:r>
+      <w:proofErr w:type="spellEnd"/>
+      <w:r>
+        <w:t xml:space="preserve"> = alvinwong7896@gmail.com   </w:t>
+      </w:r>
+    </w:p>
+    <w:p>
+      <w:r>
+        <w:t xml:space="preserve">        Subject Public Key Info:</w:t>
+      </w:r>
+    </w:p>
+    <w:p>
+      <w:r>
+        <w:t xml:space="preserve">            Public Key Algorithm: </w:t>
+      </w:r>
+      <w:proofErr w:type="spellStart"/>
+      <w:r>
+        <w:t>rsaEncryption</w:t>
+      </w:r>
+      <w:proofErr w:type="spellEnd"/>
+    </w:p>
+    <w:p>
+      <w:r>
+        <w:t xml:space="preserve">                Public-Key: (4096 bit)</w:t>
+      </w:r>
+    </w:p>
+    <w:p>
+      <w:r>
+        <w:t xml:space="preserve">                Modulus:</w:t>
+      </w:r>
+    </w:p>
+    <w:p>
+      <w:r>
+        <w:t xml:space="preserve">                    00:d2:c4:78:59:90:a4:8a:5f:f0:87:4c:30:c2:79:</w:t>
+      </w:r>
+    </w:p>
+    <w:p>
+      <w:r>
+        <w:t xml:space="preserve">                    4f:d4:1e:d0:34:ee:f3:7e:e8:cd:75:9b:7b:39:e7:</w:t>
+      </w:r>
+    </w:p>
+    <w:p>
+      <w:r>
+        <w:t xml:space="preserve">                    63:fd:91:71:15:65:ed:41:20:f8:56:bc:a9:ef:41:</w:t>
+      </w:r>
+    </w:p>
+    <w:p>
+      <w:r>
+        <w:t xml:space="preserve">                    cb:55:2f:51:1f:60:</w:t>
+      </w:r>
+      <w:proofErr w:type="gramStart"/>
+      <w:r>
+        <w:t>17:</w:t>
+      </w:r>
+      <w:proofErr w:type="gramEnd"/>
+      <w:r>
+        <w:t>be:7e:72:88:3c:c5:49:9b:</w:t>
+      </w:r>
+    </w:p>
+    <w:p>
+      <w:r>
+        <w:t xml:space="preserve">                    f0:ba:13:1c:ff:7a:41:c8:4a:9e:e8:a1:95:52:f5:</w:t>
+      </w:r>
+    </w:p>
+    <w:p>
+      <w:r>
+        <w:t xml:space="preserve">                    51:68:e8:0d:93:6c:43:b4:b8:cb:f0:22:45:f3:2e:</w:t>
+      </w:r>
+    </w:p>
+    <w:p>
+      <w:r>
+        <w:t xml:space="preserve">                    ad:a3:93:f1:3b:ef:ce:1c:d9:56:b0:7f:3d:8b:5e:</w:t>
+      </w:r>
+    </w:p>
+    <w:p>
+      <w:r>
+        <w:t xml:space="preserve">                    06:24:ef:21:ca:20:e9:2c:e6:c1:e1:59:20:00:8b:</w:t>
+      </w:r>
+    </w:p>
+    <w:p>
+      <w:r>
+        <w:t xml:space="preserve">                    58:52:db:13:0f:98:f9:22:8f:c1:e4:1a:69:69:69:</w:t>
+      </w:r>
+    </w:p>
+    <w:p>
+      <w:r>
+        <w:t xml:space="preserve">                    e6:b2:02:fd:70:16:4f:f6:49:54:18:0e:10:64:de:</w:t>
+      </w:r>
+    </w:p>
+    <w:p>
+      <w:r>
+        <w:t xml:space="preserve">                    b8:7e:df:9f:f9:00:e1:ef:f2:c2:ce:5c:18:94:1d:</w:t>
+      </w:r>
+    </w:p>
+    <w:p>
+      <w:r>
+        <w:t xml:space="preserve">                    b2:37:8c:3c:2d:8d:9d:29:70:dd:e0:5e:b9:1b:c0:</w:t>
+      </w:r>
+    </w:p>
+    <w:p>
+      <w:r>
+        <w:t xml:space="preserve">                    a3:69:af:71:c3:42:9c:ba:24:5a:bf:d8:17:ae:05:</w:t>
+      </w:r>
+    </w:p>
+    <w:p>
+      <w:r>
+        <w:t xml:space="preserve">                    2a:bf:00:80:13:10:e3:70:79:0f:80:33:73:b0:cb:</w:t>
+      </w:r>
+    </w:p>
+    <w:p>
+      <w:r>
+        <w:t xml:space="preserve">                    bc:7e:4a:c1:ef:50:a3:6f:ed:7d:32:fb:23:c8:70:</w:t>
+      </w:r>
+    </w:p>
+    <w:p>
+      <w:r>
+        <w:t xml:space="preserve">                    9b:de:fd:06:21:b3:22:4a:5d:7a:9e:37:00:6a:b0:</w:t>
+      </w:r>
+    </w:p>
+    <w:p>
+      <w:r>
+        <w:t xml:space="preserve">                    4f:20:a9:6e:ea:c8:28:d2:95:42:6d:88:80:5d:21:</w:t>
+      </w:r>
+    </w:p>
+    <w:p>
+      <w:r>
+        <w:t xml:space="preserve">                    60:93:58:99:ec:f2:6d:28:76:97:89:cb:31:19:f7:</w:t>
+      </w:r>
+    </w:p>
+    <w:p>
+      <w:r>
+        <w:t xml:space="preserve">                    5e:e8:6e:e3:11:2e:c3:60:14:61:9a:16:d7:e6:58:</w:t>
+      </w:r>
+    </w:p>
+    <w:p>
+      <w:r>
+        <w:t xml:space="preserve">                    1f:de:d7:87:69:a0:b3:1e:ab:c0:2f:6d:68:fd:e9:</w:t>
+      </w:r>
+    </w:p>
+    <w:p>
+      <w:r>
+        <w:t xml:space="preserve">                    86:79:fb:ff:05:b7:7f:4a:8c:bc:5d:f2:2c:66:1a:</w:t>
+      </w:r>
+    </w:p>
+    <w:p>
+      <w:r>
+        <w:t xml:space="preserve">                    83:ac:1c:dc:21:f5:cc:ec:55:6a:7d:fe:ee:8a:83:</w:t>
+      </w:r>
+    </w:p>
+    <w:p>
+      <w:r>
+        <w:t xml:space="preserve">                    e9:98:df:56:14:00:9b:a0:9c:0d:04:60:ad:94:c7:</w:t>
+      </w:r>
+    </w:p>
+    <w:p>
+      <w:r>
+        <w:t xml:space="preserve">                    8a:bf:41:17:e1:f9:9c:6f:7d:96:43:14:cc:04:57:</w:t>
+      </w:r>
+    </w:p>
+    <w:p>
+      <w:r>
+        <w:t xml:space="preserve">                    46:a0:71:2c:dc:ab:a6:a4:fa:36:7e:c9:e9:cd:ba:</w:t>
+      </w:r>
+    </w:p>
+    <w:p>
+      <w:r>
+        <w:t xml:space="preserve">                    c6:a7:af:db:77:95:5b:a2:0d:16:6c:d0:b1:</w:t>
+      </w:r>
+      <w:proofErr w:type="gramStart"/>
+      <w:r>
+        <w:t>be:</w:t>
+      </w:r>
+      <w:proofErr w:type="gramEnd"/>
+      <w:r>
+        <w:t>56:</w:t>
+      </w:r>
+    </w:p>
+    <w:p>
+      <w:r>
+        <w:t xml:space="preserve">                    c1:c9:b7:9f:21:22:4d:8c:21:14:38:c3:11:bb:c0:</w:t>
+      </w:r>
+    </w:p>
+    <w:p>
+      <w:r>
+        <w:t xml:space="preserve">                    3c:6f:72:cb:dd:a4:19:62:4b:f2:5e:7d:fa:50:aa:</w:t>
+      </w:r>
+    </w:p>
+    <w:p>
+      <w:r>
+        <w:t xml:space="preserve">                    00:74:d1:1a:90:58:10:2d:95:98:77:d3:48:34:bc:</w:t>
+      </w:r>
+    </w:p>
+    <w:p>
+      <w:r>
+        <w:t xml:space="preserve">                    9a:d4:55:ad:17:ca:12:20:fa:9a:d4:85:63:01:3e:</w:t>
+      </w:r>
+    </w:p>
+    <w:p>
+      <w:r>
+        <w:t xml:space="preserve">                    96:b8:38:83:0c:58:4c:e9:0c:c4:fb:81:4c:0b:a3:</w:t>
+      </w:r>
+    </w:p>
+    <w:p>
+      <w:r>
+        <w:t xml:space="preserve">                    31:a7:91:59:a8:f1:72:66:27:86:e5:fa:e5:60:c6:</w:t>
+      </w:r>
+    </w:p>
+    <w:p>
+      <w:r>
+        <w:t xml:space="preserve">                    58:26:5b:cd:35:75:de:82:c1:e3:95:27:b1:a9:31:</w:t>
+      </w:r>
+    </w:p>
+    <w:p>
+      <w:r>
+        <w:t xml:space="preserve">                    41:f7:8d:fc:50:e6:61:8d:ac:43:76:56:7a:5e:19:</w:t>
+      </w:r>
+    </w:p>
+    <w:p>
+      <w:r>
+        <w:t xml:space="preserve">                    57:fe:7f</w:t>
+      </w:r>
+    </w:p>
+    <w:p>
+      <w:r>
+        <w:t xml:space="preserve">                Exponent: 65537 (0x10001)</w:t>
+      </w:r>
+    </w:p>
+    <w:p>
+      <w:r>
+        <w:t xml:space="preserve">        X509v3 extensions:</w:t>
+      </w:r>
+    </w:p>
+    <w:p>
+      <w:r>
+        <w:t xml:space="preserve">            X509v3 Subject Key Identifier:</w:t>
+      </w:r>
+    </w:p>
+    <w:p>
+      <w:r>
+        <w:t xml:space="preserve">                CA:BF:D3:85:6F:BE:15:4E:0E:D8:3A:37:0B:5A:CA:E0:F4:97:15:D3</w:t>
+      </w:r>
+    </w:p>
+    <w:p>
+      <w:r>
+        <w:t xml:space="preserve">            X509v3 Authority Key Identifier:</w:t>
+      </w:r>
+    </w:p>
+    <w:p>
+      <w:r>
+        <w:t xml:space="preserve">                CA:BF:D3:85:6F:BE:15:4E:0E:D8:3A:37:0B:5A:CA:E0:F4:97:15:D3</w:t>
+      </w:r>
+    </w:p>
+    <w:p>
+      <w:r>
+        <w:t xml:space="preserve">            X509v3 Basic Constraints: critical</w:t>
+      </w:r>
+    </w:p>
+    <w:p>
+      <w:r>
+        <w:t xml:space="preserve">                CA:TRUE</w:t>
+      </w:r>
+    </w:p>
+    <w:p>
+      <w:r>
+        <w:t xml:space="preserve">    Signature Algorithm: sha256WithRSAEncryption</w:t>
+      </w:r>
+    </w:p>
+    <w:p>
+      <w:r>
+        <w:t xml:space="preserve">    Signature Value:</w:t>
+      </w:r>
+    </w:p>
+    <w:p>
+      <w:r>
+        <w:t xml:space="preserve">        98:5a:d1:52:78:f0:38:2e:f6:69:a5:c7:45:68:0b:5b:79:b1:</w:t>
+      </w:r>
+    </w:p>
+    <w:p>
+      <w:r>
+        <w:t xml:space="preserve">        9b:79:fb:d2:26:02:62:a4:ff:f0:fc:43:d9:4c:eb:d4:b4:82:</w:t>
+      </w:r>
+    </w:p>
+    <w:p>
+      <w:r>
+        <w:t xml:space="preserve">        59:c5:22:44:af:14:f4:09:98:98:06:2c:55:74:7c:26:5b:39:</w:t>
+      </w:r>
+    </w:p>
+    <w:p>
+      <w:r>
+        <w:t xml:space="preserve">        14:d8:38:4d:02:39:97:16:e7:46:53:05:8a:fe:64:d6:1d:4c:</w:t>
+      </w:r>
+    </w:p>
+    <w:p>
+      <w:r>
+        <w:t xml:space="preserve">        67:28:c3:52:9d:67:44:96:45:9d:ee:cd:2f:93:24:b4:92:ae:</w:t>
+      </w:r>
+    </w:p>
+    <w:p>
+      <w:r>
+        <w:t xml:space="preserve">        22:b4:e2:a2:33:5a:79:79:0b:f6:82:b6:c7:53:2c:07:1e:55:</w:t>
+      </w:r>
+    </w:p>
+    <w:p>
+      <w:r>
+        <w:t xml:space="preserve">        a8:54:fe:70:5d:20:8f:b2:9d:7f:5b:44:b8:13:5e:ed:f7:0c:</w:t>
+      </w:r>
+    </w:p>
+    <w:p>
+      <w:r>
+        <w:t xml:space="preserve">        53:ad:b6:02:68:f1:c2:a6:57:07:72:bd:ec:78:6b:84:9f:39:</w:t>
+      </w:r>
+    </w:p>
+    <w:p>
+      <w:r>
+        <w:t xml:space="preserve">        9b:f4:0c:b6:97:ef:3a:5b:b8:58:21:60:11:c1:87:40:bf:02:</w:t>
+      </w:r>
+    </w:p>
+    <w:p>
+      <w:r>
+        <w:t xml:space="preserve">        2b:15:44:ee:07:67:4f:96:d6:ec:7c:a7:00:50:51:90:af:d8:</w:t>
+      </w:r>
+    </w:p>
+    <w:p>
+      <w:r>
+        <w:t xml:space="preserve">        c9:2d:1e:3c:17:52:d5:fe:91:7b:2d:e9:12:d8:04:4c:5e:9c:</w:t>
+      </w:r>
+    </w:p>
+    <w:p>
+      <w:r>
+        <w:t xml:space="preserve">        73:95:19:8f:d6:e0:93:ab:58:ce:b3:1a:cd:5d:e8:1d:0f:46:</w:t>
+      </w:r>
+    </w:p>
+    <w:p>
+      <w:r>
+        <w:t xml:space="preserve">        b4:c1:2a:0d:57:ae:0c:e9:e1:28:0d:31:26:63:8a:23:92:3c:</w:t>
+      </w:r>
+    </w:p>
+    <w:p>
+      <w:r>
+        <w:t xml:space="preserve">        19:c0:b4:50:dd:6e:11:13:47:72:4d:18:f9:f0:1d:49:ad:aa:</w:t>
+      </w:r>
+    </w:p>
+    <w:p>
+      <w:r>
+        <w:t xml:space="preserve">        ec:13:22:c2:b3:3d:58:19:f8:ec:f8:a1:9d:98:4c:c1:32:90:</w:t>
+      </w:r>
+    </w:p>
+    <w:p>
+      <w:r>
+        <w:t xml:space="preserve">        1e:00:08:e7:f5:47:e8:51:a3:a2:90:c3:32:53:e1:d3:4a:fe:</w:t>
+      </w:r>
+    </w:p>
+    <w:p>
+      <w:r>
+        <w:t xml:space="preserve">        d5:d5:b1:6d:4d:93:69:ef:5a:a6:68:c0:51:02:75:f6:ed:90:</w:t>
+      </w:r>
+    </w:p>
+    <w:p>
+      <w:r>
+        <w:t xml:space="preserve">        b6:0b:9e:57:70:1c:3a:87:fe:80:75:36:58:c3:70:fb:6c:61:</w:t>
+      </w:r>
+    </w:p>
+    <w:p>
+      <w:r>
+        <w:t xml:space="preserve">        0f:4e:14:80:f8:c8:59:0b:d8:46:90:a2:27:7b:0e:c6:29:12:</w:t>
+      </w:r>
+    </w:p>
+    <w:p>
+      <w:r>
+        <w:t xml:space="preserve">        9d:a8:1a:62:79:e9:44:1c:a6:b6:c9:36:d1:55:14:06:76:e9:</w:t>
+      </w:r>
+    </w:p>
+    <w:p>
+      <w:r>
+        <w:t xml:space="preserve">        74:80:ae:b4:58:db:10:a0:c0:78:3b:33:ef:77:6d:e3:ec:4b:</w:t>
+      </w:r>
+    </w:p>
+    <w:p>
+      <w:r>
+        <w:t xml:space="preserve">        f6:e6:0d:21:5e:40:f6:a9:6d:35:47:68:b7:e4:06:fe:69:b0:</w:t>
+      </w:r>
+    </w:p>
+    <w:p>
+      <w:r>
+        <w:t xml:space="preserve">        85:f9:c6:34:d7:84:9e:6a:ac:67:a1:70:e7:fa:63:87:aa:1a:</w:t>
+      </w:r>
+    </w:p>
+    <w:p>
+      <w:r>
+        <w:t xml:space="preserve">        a5:db:08:e1:89:a8:2d:49:3b:33:34:c4:c9:d2:65:6e:e5:ad:</w:t>
+      </w:r>
+    </w:p>
+    <w:p>
+      <w:r>
+        <w:t xml:space="preserve">        a0:d4:5a:da:17:33:17:ea:ad:c7:79:d6:09:31:4f:a1:ad:ec:</w:t>
+      </w:r>
+    </w:p>
+    <w:p>
+      <w:r>
+        <w:t xml:space="preserve">        bc:7f:de:bc:52:6f:88:8c:54:7e:8f:39:3f:ef:64:7b:f0:a1:</w:t>
+      </w:r>
+    </w:p>
+    <w:p>
+      <w:r>
+        <w:t xml:space="preserve">        b3:1e:2f:3e:a2:24:21:25:9e:2d:6f:b0:7f:10:7c:af:41:a5:</w:t>
+      </w:r>
+    </w:p>
+    <w:p>
+      <w:r>
+        <w:t xml:space="preserve">        75:35:51:ca:6d:e3:88:84:5d:1e:ee:7c:bf:00:f9:8b:00:15:</w:t>
+      </w:r>
+    </w:p>
+    <w:p>
+      <w:r>
+        <w:t xml:space="preserve">        63:23:27:68:b7:a6:b1:3d</w:t>
+      </w:r>
+    </w:p>
+    <w:p>
+      <w:r>
+        <w:t>-----BEGIN CERTIFICATE-----</w:t>
+      </w:r>
+    </w:p>
+    <w:p>
+      <w:r>
+        <w:t>MIIFyzCCA7OgAwIBAgIUZ6W7hVOf5M8698rENi02PiWdhVwwDQYJKoZIhvcNAQEL</w:t>
+      </w:r>
+    </w:p>
+    <w:p>
+      <w:r>
+        <w:t>BQAwdTELMAkGA1UEBhMCU0cxEzARBgNVBAgMClNvbWUtU3RhdGUxFDASBgNVBAoM</w:t>
+      </w:r>
+    </w:p>
+    <w:p>
+      <w:r>
+        <w:t>C0dyZWVuQmlrZVNHMRMwEQYDVQQDDApteXNpdGUuY29tMSYwJAYJKoZIhvcNAQkB</w:t>
+      </w:r>
+    </w:p>
+    <w:p>
+      <w:r>
+        <w:t>FhdhbHZpbndvbmc3ODk2QGdtYWlsLmNvbTAeFw0yNDAxMTMwNDMwMTVaFw0zNDAx</w:t>
+      </w:r>
+    </w:p>
+    <w:p>
+      <w:r>
+        <w:t>MTAwNDMwMTVaMHUxCzAJBgNVBAYTAlNHMRMwEQYDVQQIDApTb21lLVN0YXRlMRQw</w:t>
+      </w:r>
+    </w:p>
+    <w:p>
+      <w:r>
+        <w:t>EgYDVQQKDAtHcmVlbkJpa2VTRzETMBEGA1UEAwwKbXlzaXRlLmNvbTEmMCQGCSqG</w:t>
+      </w:r>
+    </w:p>
+    <w:p>
+      <w:r>
+        <w:t>SIb3DQEJARYXYWx2aW53b25nNzg5NkBnbWFpbC5jb20wggIiMA0GCSqGSIb3DQEB</w:t>
+      </w:r>
+    </w:p>
+    <w:p>
+      <w:r>
+        <w:t>AQUAA4ICDwAwggIKAoICAQDSxHhZkKSKX/</w:t>
+      </w:r>
+      <w:proofErr w:type="spellStart"/>
+      <w:r>
+        <w:t>CHTDDCeU</w:t>
+      </w:r>
+      <w:proofErr w:type="spellEnd"/>
+      <w:r>
+        <w:t>/UHtA07vN+6M11m3s552P9</w:t>
+      </w:r>
+    </w:p>
+    <w:p>
+      <w:r>
+        <w:t>kXEVZe1BIPhWvKnvQctVL1EfYBe+fnKIPMVJm/C6Exz/ekHISp7ooZVS9VFo6A2T</w:t>
+      </w:r>
+    </w:p>
+    <w:p>
+      <w:r>
+        <w:t>bEO0uMvwIkXzLq2jk/E7784c2Vawfz2LXgYk7yHKIOks5sHhWSAAi1hS2xMPmPki</w:t>
+      </w:r>
+    </w:p>
+    <w:p>
+      <w:r>
+        <w:t>j8HkGmlpaeayAv1wFk/2SVQYDhBk3rh+35/5AOHv8sLOXBiUHbI3jDwtjZ0pcN3g</w:t>
+      </w:r>
+    </w:p>
+    <w:p>
+      <w:r>
+        <w:t>XrkbwKNpr3HDQpy6JFq/2BeuBSq/AIATEONweQ+AM3Owy7x+SsHvUKNv7X0y+yPI</w:t>
+      </w:r>
+    </w:p>
+    <w:p>
+      <w:proofErr w:type="spellStart"/>
+      <w:r>
+        <w:t>cJve</w:t>
+      </w:r>
+      <w:proofErr w:type="spellEnd"/>
+      <w:r>
+        <w:t>/QYhsyJKXXqeNwBqsE8gqW7qyCjSlUJtiIBdIWCTWJns8m0odpeJyzEZ917o</w:t>
+      </w:r>
+    </w:p>
+    <w:p>
+      <w:proofErr w:type="spellStart"/>
+      <w:r>
+        <w:t>buMRLsNgFGGaFtfmWB</w:t>
+      </w:r>
+      <w:proofErr w:type="spellEnd"/>
+      <w:r>
+        <w:t>/e14dpoLMeq8AvbWj96YZ5+/8Ft39KjLxd8ixmGoOsHNwh</w:t>
+      </w:r>
+    </w:p>
+    <w:p>
+      <w:r>
+        <w:t>9czsVWp9/u6Kg+mY31YUAJugnA0EYK2Ux4q/QRfh+ZxvfZZDFMwEV0agcSzcq6ak</w:t>
+      </w:r>
+    </w:p>
+    <w:p>
+      <w:r>
+        <w:t>+jZ+yenNusanr9t3lVuiDRZs0LG+VsHJt58hIk2MIRQ4wxG7wDxvcsvdpBliS/Je</w:t>
+      </w:r>
+    </w:p>
+    <w:p>
+      <w:r>
+        <w:t>ffpQqgB00RqQWBAtlZh300g0vJrUVa0XyhIg+prUhWMBPpa4OIMMWEzpDMT7gUwL</w:t>
+      </w:r>
+    </w:p>
+    <w:p>
+      <w:r>
+        <w:t>ozGnkVmo8XJmJ4bl+uVgxlgmW801dd6CweOVJ7GpMUH3jfxQ5mGNrEN2VnpeGVf+</w:t>
+      </w:r>
+    </w:p>
+    <w:p>
+      <w:r>
+        <w:t>fwIDAQABo1MwUTAdBgNVHQ4EFgQUyr/</w:t>
+      </w:r>
+      <w:proofErr w:type="spellStart"/>
+      <w:r>
+        <w:t>ThW</w:t>
+      </w:r>
+      <w:proofErr w:type="spellEnd"/>
+      <w:r>
+        <w:t>++FU4O2Do3C1rK4PSXFdMwHwYDVR0j</w:t>
+      </w:r>
+    </w:p>
+    <w:p>
+      <w:proofErr w:type="spellStart"/>
+      <w:r>
+        <w:t>BBgwFoAUyr</w:t>
+      </w:r>
+      <w:proofErr w:type="spellEnd"/>
+      <w:r>
+        <w:t>/</w:t>
+      </w:r>
+      <w:proofErr w:type="spellStart"/>
+      <w:r>
+        <w:t>ThW</w:t>
+      </w:r>
+      <w:proofErr w:type="spellEnd"/>
+      <w:r>
+        <w:t>++FU4O2Do3C1rK4PSXFdMwDwYDVR0TAQH/</w:t>
+      </w:r>
+      <w:proofErr w:type="spellStart"/>
+      <w:r>
+        <w:t>BAUwAwEB</w:t>
+      </w:r>
+      <w:proofErr w:type="spellEnd"/>
+      <w:r>
+        <w:t>/</w:t>
+      </w:r>
+      <w:proofErr w:type="spellStart"/>
+      <w:r>
+        <w:t>zANBgkq</w:t>
+      </w:r>
+      <w:proofErr w:type="spellEnd"/>
+    </w:p>
+    <w:p>
+      <w:r>
+        <w:t>hkiG9w0BAQsFAAOCAgEAmFrRUnjwOC72aaXHRWgLW3mxm3n70iYCYqT/8PxD2Uzr</w:t>
+      </w:r>
+    </w:p>
+    <w:p>
+      <w:r>
+        <w:t>1LSCWcUiRK8U9AmYmAYsVXR8Jls5FNg4TQI5lxbnRlMFiv5k1h1MZyjDUp1nRJZF</w:t>
+      </w:r>
+    </w:p>
+    <w:p>
+      <w:r>
+        <w:t>ne7NL5MktJKuIrTiojNaeXkL9oK2x1MsBx5VqFT+cF0gj7Kdf1tEuBNe7fcMU622</w:t>
+      </w:r>
+    </w:p>
+    <w:p>
+      <w:r>
+        <w:t>AmjxwqZXB3K97HhrhJ85m/QMtpfvOlu4WCFgEcGHQL8CKxVE7gdnT5bW7HynAFBR</w:t>
+      </w:r>
+    </w:p>
+    <w:p>
+      <w:proofErr w:type="spellStart"/>
+      <w:r>
+        <w:t>kK</w:t>
+      </w:r>
+      <w:proofErr w:type="spellEnd"/>
+      <w:r>
+        <w:t>/YyS0ePBdS1f6Rey3pEtgETF6cc5UZj9bgk6tYzrMazV3oHQ9GtMEqDVeuDOnh</w:t>
+      </w:r>
+    </w:p>
+    <w:p>
+      <w:r>
+        <w:t>KA0xJmOKI5I8GcC0UN1uERNHck0Y+fAdSa2q7BMiwrM9WBn47PihnZhMwTKQHgAI</w:t>
+      </w:r>
+    </w:p>
+    <w:p>
+      <w:r>
+        <w:t>5/VH6FGjopDDMlPh00r+1dWxbU2Tae9apmjAUQJ19u2QtgueV3AcOof+gHU2WMNw</w:t>
+      </w:r>
+    </w:p>
+    <w:p>
+      <w:r>
+        <w:t>+2xhD04UgPjIWQvYRpCiJ3sOxikSnagaYnnpRBymtsk20VUUBnbpdICutFjbEKDA</w:t>
+      </w:r>
+    </w:p>
+    <w:p>
+      <w:r>
+        <w:t>eDsz73dt4+xL9uYNIV5A9qltNUdot+QG/mmwhfnGNNeEnmqsZ6Fw5/pjh6oapdsI</w:t>
+      </w:r>
+    </w:p>
+    <w:p>
+      <w:r>
+        <w:t>4YmoLUk7MzTEydJlbuWtoNRa2hczF+qtx3nWCTFPoa3svH/evFJviIxUfo85P+9k</w:t>
+      </w:r>
+    </w:p>
+    <w:p>
+      <w:r>
+        <w:t>e/Chsx4vPqIkISWeLW+wfxB8r0GldTVRym3jiIRdHu58vwD5iwAVYyMnaLemsT0=</w:t>
+      </w:r>
+    </w:p>
+    <w:p>
+      <w:r>
+        <w:t>-----END CERTIFICATE-----</w:t>
+      </w:r>
+    </w:p>
     <w:sectPr>
       <w:pgSz w:w="11906" w:h="16838"/>
       <w:pgMar w:top="1440" w:right="1440" w:bottom="1440" w:left="1440" w:header="708" w:footer="708" w:gutter="0"/>
@@ -547,6 +1997,103 @@
     </w:sectPr>
   </w:body>
 </w:document>
+</file>
+
+<file path=word/numbering.xml><?xml version="1.0" encoding="utf-8"?>
+<w:numbering xmlns:wpc="http://schemas.microsoft.com/office/word/2010/wordprocessingCanvas" xmlns:cx="http://schemas.microsoft.com/office/drawing/2014/chartex" xmlns:cx1="http://schemas.microsoft.com/office/drawing/2015/9/8/chartex" xmlns:cx2="http://schemas.microsoft.com/office/drawing/2015/10/21/chartex" xmlns:cx3="http://schemas.microsoft.com/office/drawing/2016/5/9/chartex" xmlns:cx4="http://schemas.microsoft.com/office/drawing/2016/5/10/chartex" xmlns:cx5="http://schemas.microsoft.com/office/drawing/2016/5/11/chartex" xmlns:cx6="http://schemas.microsoft.com/office/drawing/2016/5/12/chartex" xmlns:cx7="http://schemas.microsoft.com/office/drawing/2016/5/13/chartex" xmlns:cx8="http://schemas.microsoft.com/office/drawing/2016/5/14/chartex" xmlns:mc="http://schemas.openxmlformats.org/markup-compatibility/2006" xmlns:aink="http://schemas.microsoft.com/office/drawing/2016/ink" xmlns:am3d="http://schemas.microsoft.com/office/drawing/2017/model3d" xmlns:o="urn:schemas-microsoft-com:office:office" xmlns:oel="http://schemas.microsoft.com/office/2019/extlst" xmlns:r="http://schemas.openxmlformats.org/officeDocument/2006/relationships" xmlns:m="http://schemas.openxmlformats.org/officeDocument/2006/math" xmlns:v="urn:schemas-microsoft-com:vml" xmlns:wp14="http://schemas.microsoft.com/office/word/2010/wordprocessingDrawing" xmlns:wp="http://schemas.openxmlformats.org/drawingml/2006/wordprocessingDrawing" xmlns:w10="urn:schemas-microsoft-com:office:word" xmlns:w="http://schemas.openxmlformats.org/wordprocessingml/2006/main" xmlns:w14="http://schemas.microsoft.com/office/word/2010/wordml" xmlns:w15="http://schemas.microsoft.com/office/word/2012/wordml" xmlns:w16cex="http://schemas.microsoft.com/office/word/2018/wordml/cex" xmlns:w16cid="http://schemas.microsoft.com/office/word/2016/wordml/cid" xmlns:w16="http://schemas.microsoft.com/office/word/2018/wordml" xmlns:w16sdtdh="http://schemas.microsoft.com/office/word/2020/wordml/sdtdatahash" xmlns:w16se="http://schemas.microsoft.com/office/word/2015/wordml/symex" xmlns:wpg="http://schemas.microsoft.com/office/word/2010/wordprocessingGroup" xmlns:wpi="http://schemas.microsoft.com/office/word/2010/wordprocessingInk" xmlns:wne="http://schemas.microsoft.com/office/word/2006/wordml" xmlns:wps="http://schemas.microsoft.com/office/word/2010/wordprocessingShape" mc:Ignorable="w14 w15 w16se w16cid w16 w16cex w16sdtdh wp14">
+  <w:abstractNum w:abstractNumId="0" w15:restartNumberingAfterBreak="0">
+    <w:nsid w:val="79783666"/>
+    <w:multiLevelType w:val="hybridMultilevel"/>
+    <w:tmpl w:val="66B6C8E4"/>
+    <w:lvl w:ilvl="0" w:tplc="4809000F">
+      <w:start w:val="1"/>
+      <w:numFmt w:val="decimal"/>
+      <w:lvlText w:val="%1."/>
+      <w:lvlJc w:val="left"/>
+      <w:pPr>
+        <w:ind w:left="720" w:hanging="360"/>
+      </w:pPr>
+      <w:rPr>
+        <w:rFonts w:hint="default"/>
+      </w:rPr>
+    </w:lvl>
+    <w:lvl w:ilvl="1" w:tplc="48090019" w:tentative="1">
+      <w:start w:val="1"/>
+      <w:numFmt w:val="lowerLetter"/>
+      <w:lvlText w:val="%2."/>
+      <w:lvlJc w:val="left"/>
+      <w:pPr>
+        <w:ind w:left="1440" w:hanging="360"/>
+      </w:pPr>
+    </w:lvl>
+    <w:lvl w:ilvl="2" w:tplc="4809001B" w:tentative="1">
+      <w:start w:val="1"/>
+      <w:numFmt w:val="lowerRoman"/>
+      <w:lvlText w:val="%3."/>
+      <w:lvlJc w:val="right"/>
+      <w:pPr>
+        <w:ind w:left="2160" w:hanging="180"/>
+      </w:pPr>
+    </w:lvl>
+    <w:lvl w:ilvl="3" w:tplc="4809000F" w:tentative="1">
+      <w:start w:val="1"/>
+      <w:numFmt w:val="decimal"/>
+      <w:lvlText w:val="%4."/>
+      <w:lvlJc w:val="left"/>
+      <w:pPr>
+        <w:ind w:left="2880" w:hanging="360"/>
+      </w:pPr>
+    </w:lvl>
+    <w:lvl w:ilvl="4" w:tplc="48090019" w:tentative="1">
+      <w:start w:val="1"/>
+      <w:numFmt w:val="lowerLetter"/>
+      <w:lvlText w:val="%5."/>
+      <w:lvlJc w:val="left"/>
+      <w:pPr>
+        <w:ind w:left="3600" w:hanging="360"/>
+      </w:pPr>
+    </w:lvl>
+    <w:lvl w:ilvl="5" w:tplc="4809001B" w:tentative="1">
+      <w:start w:val="1"/>
+      <w:numFmt w:val="lowerRoman"/>
+      <w:lvlText w:val="%6."/>
+      <w:lvlJc w:val="right"/>
+      <w:pPr>
+        <w:ind w:left="4320" w:hanging="180"/>
+      </w:pPr>
+    </w:lvl>
+    <w:lvl w:ilvl="6" w:tplc="4809000F" w:tentative="1">
+      <w:start w:val="1"/>
+      <w:numFmt w:val="decimal"/>
+      <w:lvlText w:val="%7."/>
+      <w:lvlJc w:val="left"/>
+      <w:pPr>
+        <w:ind w:left="5040" w:hanging="360"/>
+      </w:pPr>
+    </w:lvl>
+    <w:lvl w:ilvl="7" w:tplc="48090019" w:tentative="1">
+      <w:start w:val="1"/>
+      <w:numFmt w:val="lowerLetter"/>
+      <w:lvlText w:val="%8."/>
+      <w:lvlJc w:val="left"/>
+      <w:pPr>
+        <w:ind w:left="5760" w:hanging="360"/>
+      </w:pPr>
+    </w:lvl>
+    <w:lvl w:ilvl="8" w:tplc="4809001B" w:tentative="1">
+      <w:start w:val="1"/>
+      <w:numFmt w:val="lowerRoman"/>
+      <w:lvlText w:val="%9."/>
+      <w:lvlJc w:val="right"/>
+      <w:pPr>
+        <w:ind w:left="6480" w:hanging="180"/>
+      </w:pPr>
+    </w:lvl>
+  </w:abstractNum>
+  <w:num w:numId="1" w16cid:durableId="1427385464">
+    <w:abstractNumId w:val="0"/>
+  </w:num>
+</w:numbering>
 </file>
 
 <file path=word/styles.xml><?xml version="1.0" encoding="utf-8"?>

</xml_diff>

<commit_message>
include sign in with Facebook
</commit_message>
<xml_diff>
--- a/additional notes.docx
+++ b/additional notes.docx
@@ -982,287 +982,676 @@
     <w:p/>
     <w:p/>
     <w:p>
-      <w:r>
+      <w:pPr>
+        <w:rPr>
+          <w:highlight w:val="yellow"/>
+        </w:rPr>
+      </w:pPr>
+      <w:r>
+        <w:rPr>
+          <w:highlight w:val="yellow"/>
+        </w:rPr>
         <w:t># Step 1: Generate CA key and certificate</w:t>
       </w:r>
     </w:p>
     <w:p>
-      <w:proofErr w:type="spellStart"/>
-      <w:r>
+      <w:pPr>
+        <w:rPr>
+          <w:highlight w:val="yellow"/>
+        </w:rPr>
+      </w:pPr>
+      <w:proofErr w:type="spellStart"/>
+      <w:r>
+        <w:rPr>
+          <w:highlight w:val="yellow"/>
+        </w:rPr>
         <w:t>openssl</w:t>
       </w:r>
       <w:proofErr w:type="spellEnd"/>
       <w:r>
+        <w:rPr>
+          <w:highlight w:val="yellow"/>
+        </w:rPr>
         <w:t xml:space="preserve"> </w:t>
       </w:r>
       <w:proofErr w:type="spellStart"/>
       <w:r>
+        <w:rPr>
+          <w:highlight w:val="yellow"/>
+        </w:rPr>
         <w:t>genrsa</w:t>
       </w:r>
       <w:proofErr w:type="spellEnd"/>
       <w:r>
+        <w:rPr>
+          <w:highlight w:val="yellow"/>
+        </w:rPr>
         <w:t xml:space="preserve"> -aes256 -out ca-</w:t>
       </w:r>
       <w:proofErr w:type="spellStart"/>
       <w:r>
+        <w:rPr>
+          <w:highlight w:val="yellow"/>
+        </w:rPr>
         <w:t>key.pem</w:t>
       </w:r>
       <w:proofErr w:type="spellEnd"/>
       <w:r>
+        <w:rPr>
+          <w:highlight w:val="yellow"/>
+        </w:rPr>
         <w:t xml:space="preserve"> 4096</w:t>
       </w:r>
     </w:p>
     <w:p>
-      <w:proofErr w:type="spellStart"/>
-      <w:r>
+      <w:pPr>
+        <w:rPr>
+          <w:highlight w:val="yellow"/>
+        </w:rPr>
+      </w:pPr>
+      <w:proofErr w:type="spellStart"/>
+      <w:r>
+        <w:rPr>
+          <w:highlight w:val="yellow"/>
+        </w:rPr>
         <w:t>openssl</w:t>
       </w:r>
       <w:proofErr w:type="spellEnd"/>
       <w:r>
+        <w:rPr>
+          <w:highlight w:val="yellow"/>
+        </w:rPr>
         <w:t xml:space="preserve"> </w:t>
       </w:r>
       <w:proofErr w:type="spellStart"/>
       <w:r>
+        <w:rPr>
+          <w:highlight w:val="yellow"/>
+        </w:rPr>
         <w:t>req</w:t>
       </w:r>
       <w:proofErr w:type="spellEnd"/>
       <w:r>
+        <w:rPr>
+          <w:highlight w:val="yellow"/>
+        </w:rPr>
         <w:t xml:space="preserve"> -new -x509 -sha256 -days 3650 -key ca-</w:t>
       </w:r>
       <w:proofErr w:type="spellStart"/>
       <w:r>
+        <w:rPr>
+          <w:highlight w:val="yellow"/>
+        </w:rPr>
         <w:t>key.pem</w:t>
       </w:r>
       <w:proofErr w:type="spellEnd"/>
       <w:r>
+        <w:rPr>
+          <w:highlight w:val="yellow"/>
+        </w:rPr>
         <w:t xml:space="preserve"> -out </w:t>
       </w:r>
       <w:proofErr w:type="spellStart"/>
       <w:r>
+        <w:rPr>
+          <w:highlight w:val="yellow"/>
+        </w:rPr>
         <w:t>ca.pem</w:t>
       </w:r>
       <w:proofErr w:type="spellEnd"/>
     </w:p>
-    <w:p/>
-    <w:p>
-      <w:r>
+    <w:p>
+      <w:pPr>
+        <w:rPr>
+          <w:highlight w:val="yellow"/>
+        </w:rPr>
+      </w:pPr>
+    </w:p>
+    <w:p>
+      <w:pPr>
+        <w:rPr>
+          <w:highlight w:val="yellow"/>
+        </w:rPr>
+      </w:pPr>
+      <w:r>
+        <w:rPr>
+          <w:highlight w:val="yellow"/>
+        </w:rPr>
         <w:t># Step 2: Generate certificate key</w:t>
       </w:r>
     </w:p>
     <w:p>
-      <w:proofErr w:type="spellStart"/>
-      <w:r>
+      <w:pPr>
+        <w:rPr>
+          <w:highlight w:val="yellow"/>
+        </w:rPr>
+      </w:pPr>
+      <w:proofErr w:type="spellStart"/>
+      <w:r>
+        <w:rPr>
+          <w:highlight w:val="yellow"/>
+        </w:rPr>
         <w:t>openssl</w:t>
       </w:r>
       <w:proofErr w:type="spellEnd"/>
       <w:r>
+        <w:rPr>
+          <w:highlight w:val="yellow"/>
+        </w:rPr>
         <w:t xml:space="preserve"> </w:t>
       </w:r>
       <w:proofErr w:type="spellStart"/>
       <w:r>
+        <w:rPr>
+          <w:highlight w:val="yellow"/>
+        </w:rPr>
         <w:t>genrsa</w:t>
       </w:r>
       <w:proofErr w:type="spellEnd"/>
       <w:r>
+        <w:rPr>
+          <w:highlight w:val="yellow"/>
+        </w:rPr>
         <w:t xml:space="preserve"> -out cert-</w:t>
       </w:r>
       <w:proofErr w:type="spellStart"/>
       <w:r>
+        <w:rPr>
+          <w:highlight w:val="yellow"/>
+        </w:rPr>
         <w:t>key.pem</w:t>
       </w:r>
       <w:proofErr w:type="spellEnd"/>
       <w:r>
+        <w:rPr>
+          <w:highlight w:val="yellow"/>
+        </w:rPr>
         <w:t xml:space="preserve"> 4096</w:t>
       </w:r>
     </w:p>
-    <w:p/>
-    <w:p>
-      <w:r>
+    <w:p>
+      <w:pPr>
+        <w:rPr>
+          <w:highlight w:val="yellow"/>
+        </w:rPr>
+      </w:pPr>
+    </w:p>
+    <w:p>
+      <w:pPr>
+        <w:rPr>
+          <w:highlight w:val="yellow"/>
+        </w:rPr>
+      </w:pPr>
+      <w:r>
+        <w:rPr>
+          <w:highlight w:val="yellow"/>
+        </w:rPr>
         <w:t xml:space="preserve"># Step 3: Create </w:t>
       </w:r>
       <w:proofErr w:type="spellStart"/>
       <w:r>
+        <w:rPr>
+          <w:highlight w:val="yellow"/>
+        </w:rPr>
         <w:t>extfile.cnf</w:t>
       </w:r>
       <w:proofErr w:type="spellEnd"/>
       <w:r>
+        <w:rPr>
+          <w:highlight w:val="yellow"/>
+        </w:rPr>
         <w:t xml:space="preserve"> with </w:t>
       </w:r>
       <w:proofErr w:type="spellStart"/>
       <w:r>
+        <w:rPr>
+          <w:highlight w:val="yellow"/>
+        </w:rPr>
         <w:t>subjectAltName</w:t>
       </w:r>
       <w:proofErr w:type="spellEnd"/>
     </w:p>
     <w:p>
-      <w:r>
+      <w:pPr>
+        <w:rPr>
+          <w:highlight w:val="yellow"/>
+        </w:rPr>
+      </w:pPr>
+      <w:r>
+        <w:rPr>
+          <w:highlight w:val="yellow"/>
+        </w:rPr>
         <w:t>echo "</w:t>
       </w:r>
       <w:proofErr w:type="spellStart"/>
       <w:r>
+        <w:rPr>
+          <w:highlight w:val="yellow"/>
+        </w:rPr>
         <w:t>subjectAltName</w:t>
       </w:r>
       <w:proofErr w:type="spellEnd"/>
       <w:r>
+        <w:rPr>
+          <w:highlight w:val="yellow"/>
+        </w:rPr>
         <w:t xml:space="preserve">=DNS:*.account,IP:127.0.0.1" &gt; </w:t>
       </w:r>
       <w:proofErr w:type="spellStart"/>
       <w:r>
+        <w:rPr>
+          <w:highlight w:val="yellow"/>
+        </w:rPr>
         <w:t>extfile.cnf</w:t>
       </w:r>
       <w:proofErr w:type="spellEnd"/>
     </w:p>
-    <w:p/>
-    <w:p>
-      <w:r>
+    <w:p>
+      <w:pPr>
+        <w:rPr>
+          <w:highlight w:val="yellow"/>
+        </w:rPr>
+      </w:pPr>
+    </w:p>
+    <w:p>
+      <w:pPr>
+        <w:rPr>
+          <w:highlight w:val="yellow"/>
+        </w:rPr>
+      </w:pPr>
+      <w:r>
+        <w:rPr>
+          <w:highlight w:val="yellow"/>
+        </w:rPr>
         <w:t># Step 4: Generate CSR and sign the certificate</w:t>
       </w:r>
     </w:p>
     <w:p>
-      <w:proofErr w:type="spellStart"/>
-      <w:r>
+      <w:pPr>
+        <w:rPr>
+          <w:highlight w:val="yellow"/>
+        </w:rPr>
+      </w:pPr>
+      <w:proofErr w:type="spellStart"/>
+      <w:r>
+        <w:rPr>
+          <w:highlight w:val="yellow"/>
+        </w:rPr>
         <w:t>openssl</w:t>
       </w:r>
       <w:proofErr w:type="spellEnd"/>
       <w:r>
+        <w:rPr>
+          <w:highlight w:val="yellow"/>
+        </w:rPr>
         <w:t xml:space="preserve"> </w:t>
       </w:r>
       <w:proofErr w:type="spellStart"/>
       <w:r>
+        <w:rPr>
+          <w:highlight w:val="yellow"/>
+        </w:rPr>
         <w:t>req</w:t>
       </w:r>
       <w:proofErr w:type="spellEnd"/>
       <w:r>
+        <w:rPr>
+          <w:highlight w:val="yellow"/>
+        </w:rPr>
         <w:t xml:space="preserve"> -new -key cert-</w:t>
       </w:r>
       <w:proofErr w:type="spellStart"/>
       <w:r>
+        <w:rPr>
+          <w:highlight w:val="yellow"/>
+        </w:rPr>
         <w:t>key.pem</w:t>
       </w:r>
       <w:proofErr w:type="spellEnd"/>
       <w:r>
+        <w:rPr>
+          <w:highlight w:val="yellow"/>
+        </w:rPr>
         <w:t xml:space="preserve"> -out </w:t>
       </w:r>
       <w:proofErr w:type="spellStart"/>
       <w:r>
+        <w:rPr>
+          <w:highlight w:val="yellow"/>
+        </w:rPr>
         <w:t>cert.csr</w:t>
       </w:r>
       <w:proofErr w:type="spellEnd"/>
     </w:p>
     <w:p>
-      <w:proofErr w:type="spellStart"/>
-      <w:r>
+      <w:pPr>
+        <w:rPr>
+          <w:highlight w:val="yellow"/>
+        </w:rPr>
+      </w:pPr>
+      <w:proofErr w:type="spellStart"/>
+      <w:r>
+        <w:rPr>
+          <w:highlight w:val="yellow"/>
+        </w:rPr>
         <w:t>openssl</w:t>
       </w:r>
       <w:proofErr w:type="spellEnd"/>
       <w:r>
+        <w:rPr>
+          <w:highlight w:val="yellow"/>
+        </w:rPr>
         <w:t xml:space="preserve"> x509 -</w:t>
       </w:r>
       <w:proofErr w:type="spellStart"/>
       <w:r>
+        <w:rPr>
+          <w:highlight w:val="yellow"/>
+        </w:rPr>
         <w:t>req</w:t>
       </w:r>
       <w:proofErr w:type="spellEnd"/>
       <w:r>
+        <w:rPr>
+          <w:highlight w:val="yellow"/>
+        </w:rPr>
         <w:t xml:space="preserve"> -sha256 -days 3650 -in </w:t>
       </w:r>
       <w:proofErr w:type="spellStart"/>
       <w:r>
+        <w:rPr>
+          <w:highlight w:val="yellow"/>
+        </w:rPr>
         <w:t>cert.csr</w:t>
       </w:r>
       <w:proofErr w:type="spellEnd"/>
       <w:r>
+        <w:rPr>
+          <w:highlight w:val="yellow"/>
+        </w:rPr>
         <w:t xml:space="preserve"> -CA </w:t>
       </w:r>
       <w:proofErr w:type="spellStart"/>
       <w:r>
+        <w:rPr>
+          <w:highlight w:val="yellow"/>
+        </w:rPr>
         <w:t>ca.pem</w:t>
       </w:r>
       <w:proofErr w:type="spellEnd"/>
       <w:r>
+        <w:rPr>
+          <w:highlight w:val="yellow"/>
+        </w:rPr>
         <w:t xml:space="preserve"> -</w:t>
       </w:r>
       <w:proofErr w:type="spellStart"/>
       <w:r>
+        <w:rPr>
+          <w:highlight w:val="yellow"/>
+        </w:rPr>
         <w:t>CAkey</w:t>
       </w:r>
       <w:proofErr w:type="spellEnd"/>
       <w:r>
+        <w:rPr>
+          <w:highlight w:val="yellow"/>
+        </w:rPr>
         <w:t xml:space="preserve"> ca-</w:t>
       </w:r>
       <w:proofErr w:type="spellStart"/>
       <w:r>
+        <w:rPr>
+          <w:highlight w:val="yellow"/>
+        </w:rPr>
         <w:t>key.pem</w:t>
       </w:r>
       <w:proofErr w:type="spellEnd"/>
       <w:r>
+        <w:rPr>
+          <w:highlight w:val="yellow"/>
+        </w:rPr>
         <w:t xml:space="preserve"> -out </w:t>
       </w:r>
       <w:proofErr w:type="spellStart"/>
       <w:r>
+        <w:rPr>
+          <w:highlight w:val="yellow"/>
+        </w:rPr>
         <w:t>cert.pem</w:t>
       </w:r>
       <w:proofErr w:type="spellEnd"/>
       <w:r>
+        <w:rPr>
+          <w:highlight w:val="yellow"/>
+        </w:rPr>
         <w:t xml:space="preserve"> -</w:t>
       </w:r>
       <w:proofErr w:type="spellStart"/>
       <w:r>
+        <w:rPr>
+          <w:highlight w:val="yellow"/>
+        </w:rPr>
         <w:t>extfile</w:t>
       </w:r>
       <w:proofErr w:type="spellEnd"/>
       <w:r>
+        <w:rPr>
+          <w:highlight w:val="yellow"/>
+        </w:rPr>
         <w:t xml:space="preserve"> </w:t>
       </w:r>
       <w:proofErr w:type="spellStart"/>
       <w:r>
+        <w:rPr>
+          <w:highlight w:val="yellow"/>
+        </w:rPr>
         <w:t>extfile.cnf</w:t>
       </w:r>
       <w:proofErr w:type="spellEnd"/>
       <w:r>
+        <w:rPr>
+          <w:highlight w:val="yellow"/>
+        </w:rPr>
         <w:t xml:space="preserve"> -</w:t>
       </w:r>
       <w:proofErr w:type="spellStart"/>
       <w:r>
+        <w:rPr>
+          <w:highlight w:val="yellow"/>
+        </w:rPr>
         <w:t>CAcreateserial</w:t>
       </w:r>
       <w:proofErr w:type="spellEnd"/>
     </w:p>
     <w:p>
-      <w:r>
+      <w:pPr>
+        <w:rPr>
+          <w:highlight w:val="yellow"/>
+        </w:rPr>
+      </w:pPr>
+    </w:p>
+    <w:p>
+      <w:pPr>
+        <w:rPr>
+          <w:highlight w:val="yellow"/>
+        </w:rPr>
+      </w:pPr>
+      <w:r>
+        <w:rPr>
+          <w:highlight w:val="yellow"/>
+        </w:rPr>
+        <w:t xml:space="preserve"># Step 4: Generate </w:t>
+      </w:r>
+      <w:r>
+        <w:rPr>
+          <w:highlight w:val="yellow"/>
+        </w:rPr>
+        <w:t xml:space="preserve">a </w:t>
+      </w:r>
+      <w:proofErr w:type="spellStart"/>
+      <w:r>
+        <w:rPr>
+          <w:highlight w:val="yellow"/>
+        </w:rPr>
+        <w:t>fullchain.pem</w:t>
+      </w:r>
+      <w:proofErr w:type="spellEnd"/>
+      <w:r>
+        <w:rPr>
+          <w:highlight w:val="yellow"/>
+        </w:rPr>
+        <w:t xml:space="preserve"> by combining the self-signed certificate and CA key</w:t>
+      </w:r>
+    </w:p>
+    <w:p>
+      <w:pPr>
+        <w:rPr>
+          <w:highlight w:val="yellow"/>
+        </w:rPr>
+      </w:pPr>
+      <w:r>
+        <w:rPr>
+          <w:highlight w:val="yellow"/>
+        </w:rPr>
         <w:t xml:space="preserve">cat </w:t>
       </w:r>
       <w:proofErr w:type="spellStart"/>
       <w:r>
+        <w:rPr>
+          <w:highlight w:val="yellow"/>
+        </w:rPr>
         <w:t>cert.pem</w:t>
       </w:r>
       <w:proofErr w:type="spellEnd"/>
       <w:r>
+        <w:rPr>
+          <w:highlight w:val="yellow"/>
+        </w:rPr>
         <w:t xml:space="preserve"> &gt; </w:t>
       </w:r>
       <w:proofErr w:type="spellStart"/>
       <w:r>
+        <w:rPr>
+          <w:highlight w:val="yellow"/>
+        </w:rPr>
         <w:t>fullchain.pem</w:t>
       </w:r>
       <w:proofErr w:type="spellEnd"/>
       <w:r>
+        <w:rPr>
+          <w:highlight w:val="yellow"/>
+        </w:rPr>
         <w:br/>
         <w:t xml:space="preserve">cat </w:t>
       </w:r>
       <w:proofErr w:type="spellStart"/>
       <w:r>
+        <w:rPr>
+          <w:highlight w:val="yellow"/>
+        </w:rPr>
         <w:t>ca.pem</w:t>
       </w:r>
       <w:proofErr w:type="spellEnd"/>
       <w:r>
+        <w:rPr>
+          <w:highlight w:val="yellow"/>
+        </w:rPr>
         <w:t xml:space="preserve"> &gt;&gt; </w:t>
       </w:r>
       <w:proofErr w:type="spellStart"/>
       <w:r>
+        <w:rPr>
+          <w:highlight w:val="yellow"/>
+        </w:rPr>
         <w:t>fullchain.pem</w:t>
       </w:r>
       <w:proofErr w:type="spellEnd"/>
     </w:p>
+    <w:p>
+      <w:pPr>
+        <w:rPr>
+          <w:highlight w:val="yellow"/>
+        </w:rPr>
+      </w:pPr>
+    </w:p>
+    <w:p>
+      <w:pPr>
+        <w:rPr>
+          <w:highlight w:val="yellow"/>
+        </w:rPr>
+      </w:pPr>
+      <w:r>
+        <w:rPr>
+          <w:highlight w:val="yellow"/>
+        </w:rPr>
+        <w:t xml:space="preserve"># Step </w:t>
+      </w:r>
+      <w:r>
+        <w:rPr>
+          <w:highlight w:val="yellow"/>
+        </w:rPr>
+        <w:t>5</w:t>
+      </w:r>
+      <w:r>
+        <w:rPr>
+          <w:highlight w:val="yellow"/>
+        </w:rPr>
+        <w:t xml:space="preserve">: </w:t>
+      </w:r>
+      <w:r>
+        <w:rPr>
+          <w:highlight w:val="yellow"/>
+        </w:rPr>
+        <w:t>Run following command in VS Code using the self-signed certificate and certificate key</w:t>
+      </w:r>
+    </w:p>
+    <w:p>
+      <w:r>
+        <w:rPr>
+          <w:highlight w:val="yellow"/>
+        </w:rPr>
+        <w:t xml:space="preserve">python manage.py </w:t>
+      </w:r>
+      <w:proofErr w:type="spellStart"/>
+      <w:r>
+        <w:rPr>
+          <w:highlight w:val="yellow"/>
+        </w:rPr>
+        <w:t>runserver_plus</w:t>
+      </w:r>
+      <w:proofErr w:type="spellEnd"/>
+      <w:r>
+        <w:rPr>
+          <w:highlight w:val="yellow"/>
+        </w:rPr>
+        <w:t xml:space="preserve"> --cert </w:t>
+      </w:r>
+      <w:proofErr w:type="spellStart"/>
+      <w:r>
+        <w:rPr>
+          <w:highlight w:val="yellow"/>
+        </w:rPr>
+        <w:t>cert.pem</w:t>
+      </w:r>
+      <w:proofErr w:type="spellEnd"/>
+      <w:r>
+        <w:rPr>
+          <w:highlight w:val="yellow"/>
+        </w:rPr>
+        <w:t xml:space="preserve"> --key cert-</w:t>
+      </w:r>
+      <w:proofErr w:type="spellStart"/>
+      <w:r>
+        <w:rPr>
+          <w:highlight w:val="yellow"/>
+        </w:rPr>
+        <w:t>key.pem</w:t>
+      </w:r>
+      <w:proofErr w:type="spellEnd"/>
+    </w:p>
+    <w:p/>
+    <w:p/>
     <w:p/>
     <w:p>
       <w:r>

</xml_diff>